<commit_message>
update. Stub out DTree.
</commit_message>
<xml_diff>
--- a/CS470-AI/CS470.docx
+++ b/CS470-AI/CS470.docx
@@ -782,9 +782,7 @@
       </w:r>
       <w:proofErr w:type="spellEnd"/>
       <w:r>
-        <w:t xml:space="preserve">), where m is the maximum
-depth of the search space.
-</w:t>
+        <w:t xml:space="preserve">), where m is the maximum depth of the search space.  </w:t>
       </w:r>
     </w:p>
     <w:p>
@@ -913,21 +911,417 @@
           <w:color w:val="C0504D" w:themeColor="accent2"/>
         </w:rPr>
       </w:pPr>
+      <w:r>
+        <w:rPr>
+          <w:color w:val="C0504D" w:themeColor="accent2"/>
+        </w:rPr>
+        <w:t>Tree</w:t>
+      </w:r>
+    </w:p>
+    <w:p>
+      <w:pPr>
+        <w:pStyle w:val="NoteLevel4"/>
+        <w:rPr>
+          <w:color w:val="C0504D" w:themeColor="accent2"/>
+        </w:rPr>
+      </w:pPr>
+      <w:r>
+        <w:rPr>
+          <w:color w:val="C0504D" w:themeColor="accent2"/>
+        </w:rPr>
+        <w:t xml:space="preserve">Poly time – if world and </w:t>
+      </w:r>
+      <w:proofErr w:type="spellStart"/>
+      <w:r>
+        <w:rPr>
+          <w:color w:val="C0504D" w:themeColor="accent2"/>
+        </w:rPr>
+        <w:t>alg</w:t>
+      </w:r>
+      <w:proofErr w:type="spellEnd"/>
+      <w:r>
+        <w:rPr>
+          <w:color w:val="C0504D" w:themeColor="accent2"/>
+        </w:rPr>
+        <w:t xml:space="preserve"> are both tree</w:t>
+      </w:r>
+    </w:p>
+    <w:p>
+      <w:pPr>
+        <w:pStyle w:val="NoteLevel3"/>
+        <w:rPr>
+          <w:color w:val="C0504D" w:themeColor="accent2"/>
+        </w:rPr>
+      </w:pPr>
+      <w:r>
+        <w:rPr>
+          <w:color w:val="C0504D" w:themeColor="accent2"/>
+        </w:rPr>
+        <w:t>Exponential in both space and time.</w:t>
+      </w:r>
+    </w:p>
+    <w:p>
+      <w:pPr>
+        <w:pStyle w:val="NoteLevel4"/>
+        <w:rPr>
+          <w:color w:val="C0504D" w:themeColor="accent2"/>
+        </w:rPr>
+      </w:pPr>
+      <w:proofErr w:type="spellStart"/>
+      <w:r>
+        <w:rPr>
+          <w:color w:val="C0504D" w:themeColor="accent2"/>
+        </w:rPr>
+        <w:t>B^d</w:t>
+      </w:r>
+      <w:proofErr w:type="spellEnd"/>
+      <w:r>
+        <w:rPr>
+          <w:color w:val="C0504D" w:themeColor="accent2"/>
+        </w:rPr>
+        <w:t xml:space="preserve"> – b </w:t>
+      </w:r>
+      <w:r>
+        <w:rPr>
+          <w:color w:val="C0504D" w:themeColor="accent2"/>
+        </w:rPr>
+        <w:t xml:space="preserve">max </w:t>
+      </w:r>
+      <w:r>
+        <w:rPr>
+          <w:color w:val="C0504D" w:themeColor="accent2"/>
+        </w:rPr>
+        <w:t xml:space="preserve">branching factor, d </w:t>
+      </w:r>
+      <w:r>
+        <w:rPr>
+          <w:color w:val="C0504D" w:themeColor="accent2"/>
+        </w:rPr>
+        <w:t xml:space="preserve">best case </w:t>
+      </w:r>
+      <w:r>
+        <w:rPr>
+          <w:color w:val="C0504D" w:themeColor="accent2"/>
+        </w:rPr>
+        <w:t>depth</w:t>
+      </w:r>
+    </w:p>
+    <w:p>
+      <w:pPr>
+        <w:pStyle w:val="NoteLevel4"/>
+        <w:rPr>
+          <w:color w:val="C0504D" w:themeColor="accent2"/>
+        </w:rPr>
+      </w:pPr>
+      <w:r>
+        <w:rPr>
+          <w:color w:val="C0504D" w:themeColor="accent2"/>
+        </w:rPr>
+        <w:t xml:space="preserve">D == c* / e </w:t>
+      </w:r>
+      <w:r>
+        <w:rPr>
+          <w:color w:val="C0504D" w:themeColor="accent2"/>
+        </w:rPr>
+        <w:t>–</w:t>
+      </w:r>
+      <w:r>
+        <w:rPr>
+          <w:color w:val="C0504D" w:themeColor="accent2"/>
+        </w:rPr>
+        <w:t xml:space="preserve"> </w:t>
+      </w:r>
+      <w:r>
+        <w:rPr>
+          <w:color w:val="C0504D" w:themeColor="accent2"/>
+        </w:rPr>
+        <w:t>c*==true minimum cost path, e == minimum edge cost</w:t>
+      </w:r>
+    </w:p>
+    <w:p>
+      <w:pPr>
+        <w:pStyle w:val="NoteLevel4"/>
+        <w:rPr>
+          <w:color w:val="C0504D" w:themeColor="accent2"/>
+        </w:rPr>
+      </w:pPr>
+      <w:r>
+        <w:rPr>
+          <w:color w:val="C0504D" w:themeColor="accent2"/>
+        </w:rPr>
+        <w:t>Worst case</w:t>
+      </w:r>
+    </w:p>
+    <w:p>
+      <w:pPr>
+        <w:pStyle w:val="NoteLevel5"/>
+        <w:rPr>
+          <w:color w:val="C0504D" w:themeColor="accent2"/>
+        </w:rPr>
+      </w:pPr>
+      <w:r>
+        <w:rPr>
+          <w:color w:val="C0504D" w:themeColor="accent2"/>
+        </w:rPr>
+        <w:t>B^ floor(c*/e) + 1</w:t>
+      </w:r>
+    </w:p>
+    <w:p>
+      <w:pPr>
+        <w:pStyle w:val="NoteLevel3"/>
+        <w:rPr>
+          <w:color w:val="C0504D" w:themeColor="accent2"/>
+        </w:rPr>
+      </w:pPr>
+    </w:p>
+    <w:p>
+      <w:pPr>
+        <w:pStyle w:val="NoteLevel2"/>
+      </w:pPr>
+      <w:r>
+        <w:t>IDA*</w:t>
+      </w:r>
+    </w:p>
+    <w:p>
+      <w:pPr>
+        <w:pStyle w:val="NoteLevel3"/>
+      </w:pPr>
+      <w:r>
+        <w:t>DFS – but I’m going to only let you go so far…</w:t>
+      </w:r>
+    </w:p>
+    <w:p>
+      <w:pPr>
+        <w:pStyle w:val="NoteLevel3"/>
+      </w:pPr>
+      <w:r>
+        <w:t xml:space="preserve">BUT we’ll let the limit be some A* </w:t>
+      </w:r>
+      <w:proofErr w:type="gramStart"/>
+      <w:r>
+        <w:t>f(</w:t>
+      </w:r>
+      <w:proofErr w:type="gramEnd"/>
+      <w:r>
+        <w:t>n)</w:t>
+      </w:r>
+    </w:p>
+    <w:p>
+      <w:pPr>
+        <w:pStyle w:val="NoteLevel3"/>
+      </w:pPr>
+      <w:r>
+        <w:t xml:space="preserve">Move line by smallest </w:t>
+      </w:r>
+      <w:proofErr w:type="gramStart"/>
+      <w:r>
+        <w:t>f(</w:t>
+      </w:r>
+      <w:proofErr w:type="gramEnd"/>
+      <w:r>
+        <w:t>n) we know about</w:t>
+      </w:r>
+    </w:p>
+    <w:p>
+      <w:pPr>
+        <w:pStyle w:val="NoteLevel4"/>
+      </w:pPr>
+      <w:r>
+        <w:lastRenderedPageBreak/>
+        <w:t>Move the smallest amount we can to capture the next node</w:t>
+      </w:r>
+    </w:p>
+    <w:p>
+      <w:pPr>
+        <w:pStyle w:val="NoteLevel3"/>
+      </w:pPr>
+      <w:r>
+        <w:t>Complete</w:t>
+      </w:r>
+    </w:p>
+    <w:p>
+      <w:pPr>
+        <w:pStyle w:val="NoteLevel3"/>
+      </w:pPr>
+      <w:r>
+        <w:t>Optimality</w:t>
+      </w:r>
+    </w:p>
+    <w:p>
+      <w:pPr>
+        <w:pStyle w:val="NoteLevel4"/>
+      </w:pPr>
+      <w:r>
+        <w:t>Yes</w:t>
+      </w:r>
+    </w:p>
+    <w:p>
+      <w:pPr>
+        <w:pStyle w:val="NoteLevel3"/>
+      </w:pPr>
+      <w:r>
+        <w:t xml:space="preserve">Runtime: </w:t>
+      </w:r>
+      <w:proofErr w:type="gramStart"/>
+      <w:r>
+        <w:t>O(</w:t>
+      </w:r>
+      <w:proofErr w:type="spellStart"/>
+      <w:proofErr w:type="gramEnd"/>
+      <w:r>
+        <w:t>b^d</w:t>
+      </w:r>
+      <w:proofErr w:type="spellEnd"/>
+      <w:r>
+        <w:t>)</w:t>
+      </w:r>
+    </w:p>
+    <w:p>
+      <w:pPr>
+        <w:pStyle w:val="NoteLevel3"/>
+      </w:pPr>
+      <w:r>
+        <w:t xml:space="preserve">Space: </w:t>
+      </w:r>
+      <w:proofErr w:type="gramStart"/>
+      <w:r>
+        <w:t>O(</w:t>
+      </w:r>
+      <w:proofErr w:type="spellStart"/>
+      <w:proofErr w:type="gramEnd"/>
+      <w:r>
+        <w:t>bd</w:t>
+      </w:r>
+      <w:proofErr w:type="spellEnd"/>
+      <w:r>
+        <w:t>)</w:t>
+      </w:r>
+    </w:p>
+    <w:p>
+      <w:pPr>
+        <w:pStyle w:val="NoteLevel3"/>
+      </w:pPr>
+      <w:r>
+        <w:t>Good</w:t>
+      </w:r>
+    </w:p>
+    <w:p>
+      <w:pPr>
+        <w:pStyle w:val="NoteLevel4"/>
+      </w:pPr>
+      <w:proofErr w:type="spellStart"/>
+      <w:r>
+        <w:t>Mem</w:t>
+      </w:r>
+      <w:proofErr w:type="spellEnd"/>
+      <w:r>
+        <w:t xml:space="preserve"> good</w:t>
+      </w:r>
+    </w:p>
+    <w:p>
+      <w:pPr>
+        <w:pStyle w:val="NoteLevel3"/>
+      </w:pPr>
+      <w:r>
+        <w:t>Bad</w:t>
+      </w:r>
+    </w:p>
+    <w:p>
+      <w:pPr>
+        <w:pStyle w:val="NoteLevel4"/>
+      </w:pPr>
+      <w:r>
+        <w:t xml:space="preserve">No good </w:t>
+      </w:r>
+      <w:proofErr w:type="gramStart"/>
+      <w:r>
+        <w:t>h(</w:t>
+      </w:r>
+      <w:proofErr w:type="gramEnd"/>
+      <w:r>
+        <w:t>n)</w:t>
+      </w:r>
+    </w:p>
+    <w:p>
+      <w:pPr>
+        <w:pStyle w:val="NoteLevel4"/>
+      </w:pPr>
+      <w:proofErr w:type="spellStart"/>
+      <w:r>
+        <w:t>Cn’t</w:t>
+      </w:r>
+      <w:proofErr w:type="spellEnd"/>
+      <w:r>
+        <w:t xml:space="preserve"> wait</w:t>
+      </w:r>
+    </w:p>
+    <w:p>
+      <w:pPr>
+        <w:pStyle w:val="NoteLevel4"/>
+      </w:pPr>
+      <w:r>
+        <w:t>On real-valued input, consider using A* rather than IDA*</w:t>
+      </w:r>
+    </w:p>
+    <w:p>
+      <w:pPr>
+        <w:pStyle w:val="NoteLevel2"/>
+      </w:pPr>
+      <w:r>
+        <w:t>Recursive Best-First Search</w:t>
+      </w:r>
+    </w:p>
+    <w:p>
+      <w:pPr>
+        <w:pStyle w:val="NoteLevel3"/>
+      </w:pPr>
+      <w:r>
+        <w:t>Optimal  / complete</w:t>
+      </w:r>
+    </w:p>
+    <w:p>
+      <w:pPr>
+        <w:pStyle w:val="NoteLevel3"/>
+      </w:pPr>
+      <w:r>
+        <w:t>Linear space</w:t>
+      </w:r>
+    </w:p>
+    <w:p>
+      <w:pPr>
+        <w:pStyle w:val="NoteLevel3"/>
+      </w:pPr>
+      <w:r>
+        <w:t xml:space="preserve">Time: </w:t>
+      </w:r>
+      <w:proofErr w:type="spellStart"/>
+      <w:r>
+        <w:t>b^d</w:t>
+      </w:r>
+      <w:proofErr w:type="spellEnd"/>
+    </w:p>
+    <w:p>
+      <w:pPr>
+        <w:pStyle w:val="NoteLevel3"/>
+      </w:pPr>
+      <w:r>
+        <w:t xml:space="preserve">Space: </w:t>
+      </w:r>
+      <w:proofErr w:type="spellStart"/>
+      <w:r>
+        <w:t>bd</w:t>
+      </w:r>
+      <w:proofErr w:type="spellEnd"/>
+    </w:p>
+    <w:p>
+      <w:pPr>
+        <w:pStyle w:val="NoteLevel3"/>
+      </w:pPr>
+      <w:r>
+        <w:t>Only expands one node compared to IDA*</w:t>
+      </w:r>
       <w:bookmarkStart w:id="0" w:name="_GoBack"/>
       <w:bookmarkEnd w:id="0"/>
-    </w:p>
-    <w:p>
-      <w:pPr>
-        <w:pStyle w:val="NoteLevel2"/>
-      </w:pPr>
-      <w:r>
-        <w:t>IDA*</w:t>
-      </w:r>
-    </w:p>
-    <w:p>
-      <w:pPr>
-        <w:pStyle w:val="NoteLevel3"/>
-      </w:pPr>
     </w:p>
     <w:p>
       <w:pPr>
@@ -1550,6 +1944,7 @@
   <w:style w:type="character" w:default="1" w:styleId="DefaultParagraphFont">
     <w:name w:val="Default Paragraph Font"/>
     <w:uiPriority w:val="1"/>
+    <w:semiHidden/>
     <w:unhideWhenUsed/>
   </w:style>
   <w:style w:type="table" w:default="1" w:styleId="TableNormal">
@@ -1930,6 +2325,7 @@
   <w:style w:type="character" w:default="1" w:styleId="DefaultParagraphFont">
     <w:name w:val="Default Paragraph Font"/>
     <w:uiPriority w:val="1"/>
+    <w:semiHidden/>
     <w:unhideWhenUsed/>
   </w:style>
   <w:style w:type="table" w:default="1" w:styleId="TableNormal">

</xml_diff>